<commit_message>
change to route selection user story
</commit_message>
<xml_diff>
--- a/UserStorytable.docx
+++ b/UserStorytable.docx
@@ -9,12 +9,12 @@
         <w:tblLook w:val="04A0" w:firstRow="1" w:lastRow="0" w:firstColumn="1" w:lastColumn="0" w:noHBand="0" w:noVBand="1"/>
       </w:tblPr>
       <w:tblGrid>
-        <w:gridCol w:w="440"/>
-        <w:gridCol w:w="3090"/>
-        <w:gridCol w:w="1086"/>
-        <w:gridCol w:w="1745"/>
-        <w:gridCol w:w="1437"/>
-        <w:gridCol w:w="1552"/>
+        <w:gridCol w:w="1055"/>
+        <w:gridCol w:w="2893"/>
+        <w:gridCol w:w="992"/>
+        <w:gridCol w:w="1652"/>
+        <w:gridCol w:w="1423"/>
+        <w:gridCol w:w="1335"/>
       </w:tblGrid>
       <w:tr>
         <w:trPr>
@@ -299,13 +299,7 @@
               <w:t xml:space="preserve"> </w:t>
             </w:r>
             <w:r>
-              <w:t xml:space="preserve">the </w:t>
-            </w:r>
-            <w:r>
-              <w:t>nearest buses</w:t>
-            </w:r>
-            <w:r>
-              <w:t xml:space="preserve"> on map by current location.</w:t>
+              <w:t>the nearest buses on map by current location.</w:t>
             </w:r>
           </w:p>
         </w:tc>
@@ -476,13 +470,7 @@
               <w:cnfStyle w:val="000000100000" w:firstRow="0" w:lastRow="0" w:firstColumn="0" w:lastColumn="0" w:oddVBand="0" w:evenVBand="0" w:oddHBand="1" w:evenHBand="0" w:firstRowFirstColumn="0" w:firstRowLastColumn="0" w:lastRowFirstColumn="0" w:lastRowLastColumn="0"/>
             </w:pPr>
             <w:r>
-              <w:t>As a user, I want to</w:t>
-            </w:r>
-            <w:r>
-              <w:t xml:space="preserve"> see buses on map </w:t>
-            </w:r>
-            <w:r>
-              <w:t>by entering address.</w:t>
+              <w:t>As a user, I want to see buses on map by entering address.</w:t>
             </w:r>
           </w:p>
         </w:tc>
@@ -635,6 +623,16 @@
             <w:cnfStyle w:val="001000000000" w:firstRow="0" w:lastRow="0" w:firstColumn="1" w:lastColumn="0" w:oddVBand="0" w:evenVBand="0" w:oddHBand="0" w:evenHBand="0" w:firstRowFirstColumn="0" w:firstRowLastColumn="0" w:lastRowFirstColumn="0" w:lastRowLastColumn="0"/>
             <w:tcW w:w="440" w:type="dxa"/>
           </w:tcPr>
+          <w:p>
+            <w:r>
+              <w:t>Route</w:t>
+            </w:r>
+          </w:p>
+          <w:p>
+            <w:r>
+              <w:t>Selection</w:t>
+            </w:r>
+          </w:p>
           <w:p/>
         </w:tc>
         <w:tc>
@@ -645,15 +643,52 @@
             <w:pPr>
               <w:cnfStyle w:val="000000100000" w:firstRow="0" w:lastRow="0" w:firstColumn="0" w:lastColumn="0" w:oddVBand="0" w:evenVBand="0" w:oddHBand="1" w:evenHBand="0" w:firstRowFirstColumn="0" w:firstRowLastColumn="0" w:lastRowFirstColumn="0" w:lastRowLastColumn="0"/>
               <w:rPr>
-                <w:b/>
-              </w:rPr>
-            </w:pPr>
-            <w:r>
-              <w:rPr>
-                <w:b/>
-              </w:rPr>
-              <w:t>ROUTE SELECTION</w:t>
-            </w:r>
+                <w:sz w:val="24"/>
+                <w:szCs w:val="24"/>
+              </w:rPr>
+            </w:pPr>
+            <w:r>
+              <w:rPr>
+                <w:sz w:val="24"/>
+                <w:szCs w:val="24"/>
+              </w:rPr>
+              <w:t xml:space="preserve">As a User, I can get specific routes (Color Coded) among all routes with bus timings. </w:t>
+            </w:r>
+          </w:p>
+          <w:p>
+            <w:pPr>
+              <w:cnfStyle w:val="000000100000" w:firstRow="0" w:lastRow="0" w:firstColumn="0" w:lastColumn="0" w:oddVBand="0" w:evenVBand="0" w:oddHBand="1" w:evenHBand="0" w:firstRowFirstColumn="0" w:firstRowLastColumn="0" w:lastRowFirstColumn="0" w:lastRowLastColumn="0"/>
+              <w:rPr>
+                <w:sz w:val="24"/>
+                <w:szCs w:val="24"/>
+              </w:rPr>
+            </w:pPr>
+            <w:r>
+              <w:rPr>
+                <w:sz w:val="24"/>
+                <w:szCs w:val="24"/>
+              </w:rPr>
+              <w:t>For Example:  Route1(blue) Hartford</w:t>
+            </w:r>
+            <w:r>
+              <w:rPr>
+                <w:sz w:val="24"/>
+                <w:szCs w:val="24"/>
+              </w:rPr>
+              <w:t>/New Britain, Route2(green) Hartford/Manchester</w:t>
+            </w:r>
+            <w:r>
+              <w:rPr>
+                <w:sz w:val="24"/>
+                <w:szCs w:val="24"/>
+              </w:rPr>
+              <w:t xml:space="preserve"> and so on.</w:t>
+            </w:r>
+          </w:p>
+          <w:p>
+            <w:pPr>
+              <w:cnfStyle w:val="000000100000" w:firstRow="0" w:lastRow="0" w:firstColumn="0" w:lastColumn="0" w:oddVBand="0" w:evenVBand="0" w:oddHBand="1" w:evenHBand="0" w:firstRowFirstColumn="0" w:firstRowLastColumn="0" w:lastRowFirstColumn="0" w:lastRowLastColumn="0"/>
+            </w:pPr>
           </w:p>
         </w:tc>
         <w:tc>
@@ -664,6 +699,9 @@
             <w:pPr>
               <w:cnfStyle w:val="000000100000" w:firstRow="0" w:lastRow="0" w:firstColumn="0" w:lastColumn="0" w:oddVBand="0" w:evenVBand="0" w:oddHBand="1" w:evenHBand="0" w:firstRowFirstColumn="0" w:firstRowLastColumn="0" w:lastRowFirstColumn="0" w:lastRowLastColumn="0"/>
             </w:pPr>
+            <w:r>
+              <w:t>User Story</w:t>
+            </w:r>
           </w:p>
         </w:tc>
         <w:tc>
@@ -673,6 +711,43 @@
           <w:p>
             <w:pPr>
               <w:cnfStyle w:val="000000100000" w:firstRow="0" w:lastRow="0" w:firstColumn="0" w:lastColumn="0" w:oddVBand="0" w:evenVBand="0" w:oddHBand="1" w:evenHBand="0" w:firstRowFirstColumn="0" w:firstRowLastColumn="0" w:lastRowFirstColumn="0" w:lastRowLastColumn="0"/>
+              <w:rPr>
+                <w:sz w:val="24"/>
+                <w:szCs w:val="24"/>
+              </w:rPr>
+            </w:pPr>
+            <w:r>
+              <w:rPr>
+                <w:sz w:val="24"/>
+                <w:szCs w:val="24"/>
+              </w:rPr>
+              <w:t>Us</w:t>
+            </w:r>
+            <w:r>
+              <w:rPr>
+                <w:sz w:val="24"/>
+                <w:szCs w:val="24"/>
+              </w:rPr>
+              <w:t>er has to select specific routes</w:t>
+            </w:r>
+            <w:r>
+              <w:rPr>
+                <w:sz w:val="24"/>
+                <w:szCs w:val="24"/>
+              </w:rPr>
+              <w:t xml:space="preserve"> from multiple routes.</w:t>
+            </w:r>
+            <w:r>
+              <w:rPr>
+                <w:sz w:val="24"/>
+                <w:szCs w:val="24"/>
+              </w:rPr>
+              <w:t xml:space="preserve"> (At least One at a Time)</w:t>
+            </w:r>
+          </w:p>
+          <w:p>
+            <w:pPr>
+              <w:cnfStyle w:val="000000100000" w:firstRow="0" w:lastRow="0" w:firstColumn="0" w:lastColumn="0" w:oddVBand="0" w:evenVBand="0" w:oddHBand="1" w:evenHBand="0" w:firstRowFirstColumn="0" w:firstRowLastColumn="0" w:lastRowFirstColumn="0" w:lastRowLastColumn="0"/>
             </w:pPr>
           </w:p>
         </w:tc>
@@ -683,6 +758,22 @@
           <w:p>
             <w:pPr>
               <w:cnfStyle w:val="000000100000" w:firstRow="0" w:lastRow="0" w:firstColumn="0" w:lastColumn="0" w:oddVBand="0" w:evenVBand="0" w:oddHBand="1" w:evenHBand="0" w:firstRowFirstColumn="0" w:firstRowLastColumn="0" w:lastRowFirstColumn="0" w:lastRowLastColumn="0"/>
+              <w:rPr>
+                <w:sz w:val="24"/>
+                <w:szCs w:val="24"/>
+              </w:rPr>
+            </w:pPr>
+            <w:r>
+              <w:rPr>
+                <w:sz w:val="24"/>
+                <w:szCs w:val="24"/>
+              </w:rPr>
+              <w:t>User will get preferred routes with bus stops and bus information on map.</w:t>
+            </w:r>
+          </w:p>
+          <w:p>
+            <w:pPr>
+              <w:cnfStyle w:val="000000100000" w:firstRow="0" w:lastRow="0" w:firstColumn="0" w:lastColumn="0" w:oddVBand="0" w:evenVBand="0" w:oddHBand="1" w:evenHBand="0" w:firstRowFirstColumn="0" w:firstRowLastColumn="0" w:lastRowFirstColumn="0" w:lastRowLastColumn="0"/>
             </w:pPr>
           </w:p>
         </w:tc>
@@ -694,6 +785,8 @@
             <w:pPr>
               <w:cnfStyle w:val="000000100000" w:firstRow="0" w:lastRow="0" w:firstColumn="0" w:lastColumn="0" w:oddVBand="0" w:evenVBand="0" w:oddHBand="1" w:evenHBand="0" w:firstRowFirstColumn="0" w:firstRowLastColumn="0" w:lastRowFirstColumn="0" w:lastRowLastColumn="0"/>
             </w:pPr>
+            <w:bookmarkStart w:id="0" w:name="_GoBack"/>
+            <w:bookmarkEnd w:id="0"/>
           </w:p>
         </w:tc>
       </w:tr>
@@ -705,7 +798,7 @@
           </w:tcPr>
           <w:p>
             <w:r>
-              <w:t>6</w:t>
+              <w:t>1</w:t>
             </w:r>
           </w:p>
         </w:tc>
@@ -718,7 +811,7 @@
               <w:cnfStyle w:val="000000000000" w:firstRow="0" w:lastRow="0" w:firstColumn="0" w:lastColumn="0" w:oddVBand="0" w:evenVBand="0" w:oddHBand="0" w:evenHBand="0" w:firstRowFirstColumn="0" w:firstRowLastColumn="0" w:lastRowFirstColumn="0" w:lastRowLastColumn="0"/>
             </w:pPr>
             <w:r>
-              <w:t>As a user, I want specific route out of all routes with bus stops. (all routes with different color).</w:t>
+              <w:t>As a user, I want specific route out of all routes, So I can filter my route for specific region.  (all routes with different color).</w:t>
             </w:r>
           </w:p>
           <w:p>
@@ -762,13 +855,7 @@
               <w:cnfStyle w:val="000000000000" w:firstRow="0" w:lastRow="0" w:firstColumn="0" w:lastColumn="0" w:oddVBand="0" w:evenVBand="0" w:oddHBand="0" w:evenHBand="0" w:firstRowFirstColumn="0" w:firstRowLastColumn="0" w:lastRowFirstColumn="0" w:lastRowLastColumn="0"/>
             </w:pPr>
             <w:r>
-              <w:t xml:space="preserve">User gets particular route </w:t>
-            </w:r>
-            <w:r>
-              <w:t xml:space="preserve">with bus stops </w:t>
-            </w:r>
-            <w:r>
-              <w:t>on map.</w:t>
+              <w:t>User gets particular route on map.</w:t>
             </w:r>
           </w:p>
           <w:p>
@@ -786,7 +873,7 @@
               <w:cnfStyle w:val="000000000000" w:firstRow="0" w:lastRow="0" w:firstColumn="0" w:lastColumn="0" w:oddVBand="0" w:evenVBand="0" w:oddHBand="0" w:evenHBand="0" w:firstRowFirstColumn="0" w:firstRowLastColumn="0" w:lastRowFirstColumn="0" w:lastRowLastColumn="0"/>
             </w:pPr>
             <w:r>
-              <w:t>3</w:t>
+              <w:t>5</w:t>
             </w:r>
           </w:p>
         </w:tc>
@@ -802,7 +889,7 @@
           </w:tcPr>
           <w:p>
             <w:r>
-              <w:t>7</w:t>
+              <w:t>2</w:t>
             </w:r>
           </w:p>
         </w:tc>
@@ -815,10 +902,7 @@
               <w:cnfStyle w:val="000000100000" w:firstRow="0" w:lastRow="0" w:firstColumn="0" w:lastColumn="0" w:oddVBand="0" w:evenVBand="0" w:oddHBand="1" w:evenHBand="0" w:firstRowFirstColumn="0" w:firstRowLastColumn="0" w:lastRowFirstColumn="0" w:lastRowLastColumn="0"/>
             </w:pPr>
             <w:r>
-              <w:t>As a user, I want specific route out of all routes</w:t>
-            </w:r>
-            <w:r>
-              <w:t xml:space="preserve"> with buses, so I can see all buses.</w:t>
+              <w:t>As a user, I want buses and bus stops marked as pin on route, So I can get live position of bus and bus Stop location.</w:t>
             </w:r>
           </w:p>
         </w:tc>
@@ -844,10 +928,7 @@
               <w:cnfStyle w:val="000000100000" w:firstRow="0" w:lastRow="0" w:firstColumn="0" w:lastColumn="0" w:oddVBand="0" w:evenVBand="0" w:oddHBand="1" w:evenHBand="0" w:firstRowFirstColumn="0" w:firstRowLastColumn="0" w:lastRowFirstColumn="0" w:lastRowLastColumn="0"/>
             </w:pPr>
             <w:r>
-              <w:t>User has to select route</w:t>
-            </w:r>
-            <w:r>
-              <w:t>.</w:t>
+              <w:t>User has to select route.</w:t>
             </w:r>
           </w:p>
         </w:tc>
@@ -860,13 +941,7 @@
               <w:cnfStyle w:val="000000100000" w:firstRow="0" w:lastRow="0" w:firstColumn="0" w:lastColumn="0" w:oddVBand="0" w:evenVBand="0" w:oddHBand="1" w:evenHBand="0" w:firstRowFirstColumn="0" w:firstRowLastColumn="0" w:lastRowFirstColumn="0" w:lastRowLastColumn="0"/>
             </w:pPr>
             <w:r>
-              <w:t xml:space="preserve">User gets particular route </w:t>
-            </w:r>
-            <w:r>
-              <w:t>with buses</w:t>
-            </w:r>
-            <w:r>
-              <w:t xml:space="preserve"> on map.</w:t>
+              <w:t>User gets particular route with buses and bus stops.</w:t>
             </w:r>
           </w:p>
           <w:p>
@@ -884,7 +959,8 @@
               <w:cnfStyle w:val="000000100000" w:firstRow="0" w:lastRow="0" w:firstColumn="0" w:lastColumn="0" w:oddVBand="0" w:evenVBand="0" w:oddHBand="1" w:evenHBand="0" w:firstRowFirstColumn="0" w:firstRowLastColumn="0" w:lastRowFirstColumn="0" w:lastRowLastColumn="0"/>
             </w:pPr>
             <w:r>
-              <w:t>2</w:t>
+              <w:lastRenderedPageBreak/>
+              <w:t>8</w:t>
             </w:r>
           </w:p>
         </w:tc>
@@ -897,7 +973,7 @@
           </w:tcPr>
           <w:p>
             <w:r>
-              <w:t>8</w:t>
+              <w:t>3</w:t>
             </w:r>
           </w:p>
         </w:tc>
@@ -910,22 +986,8 @@
               <w:cnfStyle w:val="000000000000" w:firstRow="0" w:lastRow="0" w:firstColumn="0" w:lastColumn="0" w:oddVBand="0" w:evenVBand="0" w:oddHBand="0" w:evenHBand="0" w:firstRowFirstColumn="0" w:firstRowLastColumn="0" w:lastRowFirstColumn="0" w:lastRowLastColumn="0"/>
             </w:pPr>
             <w:r>
-              <w:t>As a user, I want estimate</w:t>
-            </w:r>
-            <w:r>
-              <w:t xml:space="preserve">d arrival time to next bus stop, so I can see </w:t>
-            </w:r>
-            <w:r>
-              <w:t>bus</w:t>
-            </w:r>
-            <w:r>
-              <w:t xml:space="preserve"> timings.</w:t>
-            </w:r>
-          </w:p>
-          <w:p>
-            <w:pPr>
-              <w:cnfStyle w:val="000000000000" w:firstRow="0" w:lastRow="0" w:firstColumn="0" w:lastColumn="0" w:oddVBand="0" w:evenVBand="0" w:oddHBand="0" w:evenHBand="0" w:firstRowFirstColumn="0" w:firstRowLastColumn="0" w:lastRowFirstColumn="0" w:lastRowLastColumn="0"/>
-            </w:pPr>
+              <w:t>As a user, I want estimated Departure times of busses for bus stop on route, so I can see bus timings.</w:t>
+            </w:r>
           </w:p>
         </w:tc>
         <w:tc>
@@ -950,13 +1012,7 @@
               <w:cnfStyle w:val="000000000000" w:firstRow="0" w:lastRow="0" w:firstColumn="0" w:lastColumn="0" w:oddVBand="0" w:evenVBand="0" w:oddHBand="0" w:evenHBand="0" w:firstRowFirstColumn="0" w:firstRowLastColumn="0" w:lastRowFirstColumn="0" w:lastRowLastColumn="0"/>
             </w:pPr>
             <w:r>
-              <w:t>User has to click on bus</w:t>
-            </w:r>
-            <w:r>
-              <w:t xml:space="preserve"> stop</w:t>
-            </w:r>
-            <w:r>
-              <w:t xml:space="preserve"> on route.</w:t>
+              <w:t>User has to click on bus stop on route.</w:t>
             </w:r>
           </w:p>
         </w:tc>
@@ -969,13 +1025,7 @@
               <w:cnfStyle w:val="000000000000" w:firstRow="0" w:lastRow="0" w:firstColumn="0" w:lastColumn="0" w:oddVBand="0" w:evenVBand="0" w:oddHBand="0" w:evenHBand="0" w:firstRowFirstColumn="0" w:firstRowLastColumn="0" w:lastRowFirstColumn="0" w:lastRowLastColumn="0"/>
             </w:pPr>
             <w:r>
-              <w:t>User gets arriving buses</w:t>
-            </w:r>
-            <w:r>
-              <w:t xml:space="preserve"> information</w:t>
-            </w:r>
-            <w:r>
-              <w:t xml:space="preserve"> to that bus stop.</w:t>
+              <w:t>User gets departure timings of buses for specific stop.</w:t>
             </w:r>
           </w:p>
         </w:tc>
@@ -988,7 +1038,7 @@
               <w:cnfStyle w:val="000000000000" w:firstRow="0" w:lastRow="0" w:firstColumn="0" w:lastColumn="0" w:oddVBand="0" w:evenVBand="0" w:oddHBand="0" w:evenHBand="0" w:firstRowFirstColumn="0" w:firstRowLastColumn="0" w:lastRowFirstColumn="0" w:lastRowLastColumn="0"/>
             </w:pPr>
             <w:r>
-              <w:t>2</w:t>
+              <w:t>3</w:t>
             </w:r>
           </w:p>
         </w:tc>
@@ -1004,7 +1054,7 @@
           </w:tcPr>
           <w:p>
             <w:r>
-              <w:t>9</w:t>
+              <w:t>4</w:t>
             </w:r>
           </w:p>
         </w:tc>
@@ -1017,10 +1067,7 @@
               <w:cnfStyle w:val="000000100000" w:firstRow="0" w:lastRow="0" w:firstColumn="0" w:lastColumn="0" w:oddVBand="0" w:evenVBand="0" w:oddHBand="1" w:evenHBand="0" w:firstRowFirstColumn="0" w:firstRowLastColumn="0" w:lastRowFirstColumn="0" w:lastRowLastColumn="0"/>
             </w:pPr>
             <w:r>
-              <w:t xml:space="preserve">As a user, </w:t>
-            </w:r>
-            <w:r>
-              <w:t>I want arrival timings of buses, So I can see next bus stops</w:t>
+              <w:t>As a user, I want arrival timing of bus to the next bus stop on route, So I can see next arrival bus stop with arrival time.</w:t>
             </w:r>
           </w:p>
           <w:p>
@@ -1051,10 +1098,7 @@
               <w:cnfStyle w:val="000000100000" w:firstRow="0" w:lastRow="0" w:firstColumn="0" w:lastColumn="0" w:oddVBand="0" w:evenVBand="0" w:oddHBand="1" w:evenHBand="0" w:firstRowFirstColumn="0" w:firstRowLastColumn="0" w:lastRowFirstColumn="0" w:lastRowLastColumn="0"/>
             </w:pPr>
             <w:r>
-              <w:t>User has to click on bus</w:t>
-            </w:r>
-            <w:r>
-              <w:t xml:space="preserve"> on route.</w:t>
+              <w:t>User has to click on bus on route.</w:t>
             </w:r>
           </w:p>
         </w:tc>
@@ -1067,10 +1111,7 @@
               <w:cnfStyle w:val="000000100000" w:firstRow="0" w:lastRow="0" w:firstColumn="0" w:lastColumn="0" w:oddVBand="0" w:evenVBand="0" w:oddHBand="1" w:evenHBand="0" w:firstRowFirstColumn="0" w:firstRowLastColumn="0" w:lastRowFirstColumn="0" w:lastRowLastColumn="0"/>
             </w:pPr>
             <w:r>
-              <w:t>U</w:t>
-            </w:r>
-            <w:r>
-              <w:t>ser gets next arriving bus stop information.</w:t>
+              <w:t>User gets next arriving bus stop information.</w:t>
             </w:r>
           </w:p>
         </w:tc>
@@ -1083,7 +1124,7 @@
               <w:cnfStyle w:val="000000100000" w:firstRow="0" w:lastRow="0" w:firstColumn="0" w:lastColumn="0" w:oddVBand="0" w:evenVBand="0" w:oddHBand="1" w:evenHBand="0" w:firstRowFirstColumn="0" w:firstRowLastColumn="0" w:lastRowFirstColumn="0" w:lastRowLastColumn="0"/>
             </w:pPr>
             <w:r>
-              <w:t>2</w:t>
+              <w:t>3</w:t>
             </w:r>
           </w:p>
         </w:tc>
@@ -1631,16 +1672,7 @@
                 <w:sz w:val="24"/>
                 <w:szCs w:val="24"/>
               </w:rPr>
-              <w:t>ture time of each intermediate</w:t>
-            </w:r>
-            <w:bookmarkStart w:id="0" w:name="_GoBack"/>
-            <w:bookmarkEnd w:id="0"/>
-            <w:r>
-              <w:rPr>
-                <w:sz w:val="24"/>
-                <w:szCs w:val="24"/>
-              </w:rPr>
-              <w:t xml:space="preserve"> bus stop from A to B.</w:t>
+              <w:t>ture time of each intermediate bus stop from A to B.</w:t>
             </w:r>
           </w:p>
         </w:tc>
@@ -1785,6 +1817,7 @@
           </w:tcPr>
           <w:p>
             <w:r>
+              <w:lastRenderedPageBreak/>
               <w:t>15</w:t>
             </w:r>
           </w:p>
@@ -2481,6 +2514,7 @@
     <w:lsdException w:name="HTML Sample" w:semiHidden="1" w:unhideWhenUsed="1"/>
     <w:lsdException w:name="HTML Typewriter" w:semiHidden="1" w:unhideWhenUsed="1"/>
     <w:lsdException w:name="HTML Variable" w:semiHidden="1" w:unhideWhenUsed="1"/>
+    <w:lsdException w:name="Normal Table" w:semiHidden="1" w:unhideWhenUsed="1"/>
     <w:lsdException w:name="annotation subject" w:semiHidden="1" w:unhideWhenUsed="1"/>
     <w:lsdException w:name="No List" w:semiHidden="1" w:unhideWhenUsed="1"/>
     <w:lsdException w:name="Outline List 1" w:semiHidden="1" w:unhideWhenUsed="1"/>
@@ -2526,9 +2560,11 @@
     <w:lsdException w:name="Table Subtle 1" w:semiHidden="1" w:unhideWhenUsed="1"/>
     <w:lsdException w:name="Table Subtle 2" w:semiHidden="1" w:unhideWhenUsed="1"/>
     <w:lsdException w:name="Table Web 1" w:semiHidden="1" w:unhideWhenUsed="1"/>
+    <w:lsdException w:name="Table Web 2" w:semiHidden="1" w:unhideWhenUsed="1"/>
     <w:lsdException w:name="Table Web 3" w:semiHidden="1" w:unhideWhenUsed="1"/>
     <w:lsdException w:name="Balloon Text" w:semiHidden="1" w:unhideWhenUsed="1"/>
     <w:lsdException w:name="Table Grid" w:uiPriority="39"/>
+    <w:lsdException w:name="Table Theme" w:semiHidden="1" w:unhideWhenUsed="1"/>
     <w:lsdException w:name="Placeholder Text" w:semiHidden="1"/>
     <w:lsdException w:name="No Spacing" w:uiPriority="1" w:qFormat="1"/>
     <w:lsdException w:name="Light Shading" w:uiPriority="60"/>

</xml_diff>

<commit_message>
minor changes to alert
minor change
</commit_message>
<xml_diff>
--- a/UserStorytable.docx
+++ b/UserStorytable.docx
@@ -1,6 +1,6 @@
 
 <file path=word/document.xml><?xml version="1.0" encoding="utf-8"?>
-<w:document xmlns:wpc="http://schemas.microsoft.com/office/word/2010/wordprocessingCanvas" xmlns:cx="http://schemas.microsoft.com/office/drawing/2014/chartex" xmlns:cx1="http://schemas.microsoft.com/office/drawing/2015/9/8/chartex" xmlns:cx2="http://schemas.microsoft.com/office/drawing/2015/10/21/chartex" xmlns:cx3="http://schemas.microsoft.com/office/drawing/2016/5/9/chartex" xmlns:cx4="http://schemas.microsoft.com/office/drawing/2016/5/10/chartex" xmlns:cx5="http://schemas.microsoft.com/office/drawing/2016/5/11/chartex" xmlns:mc="http://schemas.openxmlformats.org/markup-compatibility/2006" xmlns:o="urn:schemas-microsoft-com:office:office" xmlns:r="http://schemas.openxmlformats.org/officeDocument/2006/relationships" xmlns:m="http://schemas.openxmlformats.org/officeDocument/2006/math" xmlns:v="urn:schemas-microsoft-com:vml" xmlns:wp14="http://schemas.microsoft.com/office/word/2010/wordprocessingDrawing" xmlns:wp="http://schemas.openxmlformats.org/drawingml/2006/wordprocessingDrawing" xmlns:w10="urn:schemas-microsoft-com:office:word" xmlns:w="http://schemas.openxmlformats.org/wordprocessingml/2006/main" xmlns:w14="http://schemas.microsoft.com/office/word/2010/wordml" xmlns:w15="http://schemas.microsoft.com/office/word/2012/wordml" xmlns:w16se="http://schemas.microsoft.com/office/word/2015/wordml/symex" xmlns:wpg="http://schemas.microsoft.com/office/word/2010/wordprocessingGroup" xmlns:wpi="http://schemas.microsoft.com/office/word/2010/wordprocessingInk" xmlns:wne="http://schemas.microsoft.com/office/word/2006/wordml" xmlns:wps="http://schemas.microsoft.com/office/word/2010/wordprocessingShape" mc:Ignorable="w14 w15 w16se wp14">
+<w:document xmlns:wpc="http://schemas.microsoft.com/office/word/2010/wordprocessingCanvas" xmlns:mo="http://schemas.microsoft.com/office/mac/office/2008/main" xmlns:mc="http://schemas.openxmlformats.org/markup-compatibility/2006" xmlns:mv="urn:schemas-microsoft-com:mac:vml" xmlns:o="urn:schemas-microsoft-com:office:office" xmlns:r="http://schemas.openxmlformats.org/officeDocument/2006/relationships" xmlns:m="http://schemas.openxmlformats.org/officeDocument/2006/math" xmlns:v="urn:schemas-microsoft-com:vml" xmlns:wp14="http://schemas.microsoft.com/office/word/2010/wordprocessingDrawing" xmlns:wp="http://schemas.openxmlformats.org/drawingml/2006/wordprocessingDrawing" xmlns:w10="urn:schemas-microsoft-com:office:word" xmlns:w="http://schemas.openxmlformats.org/wordprocessingml/2006/main" xmlns:w14="http://schemas.microsoft.com/office/word/2010/wordml" xmlns:w15="http://schemas.microsoft.com/office/word/2012/wordml" xmlns:wpg="http://schemas.microsoft.com/office/word/2010/wordprocessingGroup" xmlns:wpi="http://schemas.microsoft.com/office/word/2010/wordprocessingInk" xmlns:wne="http://schemas.microsoft.com/office/word/2006/wordml" xmlns:wps="http://schemas.microsoft.com/office/word/2010/wordprocessingShape" mc:Ignorable="w14 w15 wp14">
   <w:body>
     <w:tbl>
       <w:tblPr>
@@ -785,8 +785,6 @@
             <w:pPr>
               <w:cnfStyle w:val="000000100000" w:firstRow="0" w:lastRow="0" w:firstColumn="0" w:lastColumn="0" w:oddVBand="0" w:evenVBand="0" w:oddHBand="1" w:evenHBand="0" w:firstRowFirstColumn="0" w:firstRowLastColumn="0" w:lastRowFirstColumn="0" w:lastRowLastColumn="0"/>
             </w:pPr>
-            <w:bookmarkStart w:id="0" w:name="_GoBack"/>
-            <w:bookmarkEnd w:id="0"/>
           </w:p>
         </w:tc>
       </w:tr>
@@ -973,6 +971,7 @@
           </w:tcPr>
           <w:p>
             <w:r>
+              <w:lastRenderedPageBreak/>
               <w:t>3</w:t>
             </w:r>
           </w:p>
@@ -1735,7 +1734,26 @@
             <w:cnfStyle w:val="001000000000" w:firstRow="0" w:lastRow="0" w:firstColumn="1" w:lastColumn="0" w:oddVBand="0" w:evenVBand="0" w:oddHBand="0" w:evenHBand="0" w:firstRowFirstColumn="0" w:firstRowLastColumn="0" w:lastRowFirstColumn="0" w:lastRowLastColumn="0"/>
             <w:tcW w:w="440" w:type="dxa"/>
           </w:tcPr>
-          <w:p/>
+          <w:p>
+            <w:pPr>
+              <w:rPr>
+                <w:b w:val="0"/>
+                <w:sz w:val="24"/>
+                <w:szCs w:val="24"/>
+              </w:rPr>
+            </w:pPr>
+            <w:r>
+              <w:rPr>
+                <w:sz w:val="24"/>
+                <w:szCs w:val="24"/>
+              </w:rPr>
+              <w:t>Alerts</w:t>
+            </w:r>
+          </w:p>
+          <w:p>
+            <w:bookmarkStart w:id="0" w:name="_GoBack"/>
+            <w:bookmarkEnd w:id="0"/>
+          </w:p>
         </w:tc>
         <w:tc>
           <w:tcPr>
@@ -1752,11 +1770,48 @@
             </w:pPr>
             <w:r>
               <w:rPr>
-                <w:b/>
-                <w:sz w:val="24"/>
-                <w:szCs w:val="24"/>
-              </w:rPr>
-              <w:t>Alerts</w:t>
+                <w:sz w:val="24"/>
+                <w:szCs w:val="24"/>
+              </w:rPr>
+              <w:t xml:space="preserve">As a User, I want to get alerts </w:t>
+            </w:r>
+            <w:r>
+              <w:rPr>
+                <w:sz w:val="24"/>
+                <w:szCs w:val="24"/>
+              </w:rPr>
+              <w:t>for the buses</w:t>
+            </w:r>
+            <w:r>
+              <w:rPr>
+                <w:sz w:val="24"/>
+                <w:szCs w:val="24"/>
+              </w:rPr>
+              <w:t xml:space="preserve"> so </w:t>
+            </w:r>
+            <w:r>
+              <w:rPr>
+                <w:sz w:val="24"/>
+                <w:szCs w:val="24"/>
+              </w:rPr>
+              <w:t xml:space="preserve">that </w:t>
+            </w:r>
+            <w:bookmarkStart w:id="1" w:name="OLE_LINK11"/>
+            <w:r>
+              <w:rPr>
+                <w:sz w:val="24"/>
+                <w:szCs w:val="24"/>
+              </w:rPr>
+              <w:lastRenderedPageBreak/>
+              <w:t xml:space="preserve">I know the real-time </w:t>
+            </w:r>
+            <w:bookmarkEnd w:id="1"/>
+            <w:r>
+              <w:rPr>
+                <w:sz w:val="24"/>
+                <w:szCs w:val="24"/>
+              </w:rPr>
+              <w:t>bus status.</w:t>
             </w:r>
           </w:p>
         </w:tc>
@@ -1839,7 +1894,14 @@
                 <w:sz w:val="24"/>
                 <w:szCs w:val="24"/>
               </w:rPr>
-              <w:t>As a User, I can get alerts for next arriving bus.</w:t>
+              <w:t>As a User, I can get alerts for next arriving bus</w:t>
+            </w:r>
+            <w:r>
+              <w:rPr>
+                <w:sz w:val="24"/>
+                <w:szCs w:val="24"/>
+              </w:rPr>
+              <w:t>, so that I won’t miss the bus.</w:t>
             </w:r>
           </w:p>
         </w:tc>
@@ -1891,7 +1953,7 @@
               <w:cnfStyle w:val="000000100000" w:firstRow="0" w:lastRow="0" w:firstColumn="0" w:lastColumn="0" w:oddVBand="0" w:evenVBand="0" w:oddHBand="1" w:evenHBand="0" w:firstRowFirstColumn="0" w:firstRowLastColumn="0" w:lastRowFirstColumn="0" w:lastRowLastColumn="0"/>
             </w:pPr>
             <w:r>
-              <w:t>5</w:t>
+              <w:t>2</w:t>
             </w:r>
           </w:p>
         </w:tc>
@@ -1925,7 +1987,14 @@
                 <w:sz w:val="24"/>
                 <w:szCs w:val="24"/>
               </w:rPr>
-              <w:t>As a User, I can get alerts for delayed buses, and cancelled buses.</w:t>
+              <w:t>As a User, I can get alerts for delayed and cancelled buses</w:t>
+            </w:r>
+            <w:r>
+              <w:rPr>
+                <w:sz w:val="24"/>
+                <w:szCs w:val="24"/>
+              </w:rPr>
+              <w:t>, so that I can change my schedule.</w:t>
             </w:r>
           </w:p>
         </w:tc>
@@ -1977,7 +2046,7 @@
               <w:cnfStyle w:val="000000000000" w:firstRow="0" w:lastRow="0" w:firstColumn="0" w:lastColumn="0" w:oddVBand="0" w:evenVBand="0" w:oddHBand="0" w:evenHBand="0" w:firstRowFirstColumn="0" w:firstRowLastColumn="0" w:lastRowFirstColumn="0" w:lastRowLastColumn="0"/>
             </w:pPr>
             <w:r>
-              <w:t>5</w:t>
+              <w:t>3</w:t>
             </w:r>
           </w:p>
         </w:tc>
@@ -1995,8 +2064,8 @@
 </file>
 
 <file path=word/numbering.xml><?xml version="1.0" encoding="utf-8"?>
-<w:numbering xmlns:wpc="http://schemas.microsoft.com/office/word/2010/wordprocessingCanvas" xmlns:cx="http://schemas.microsoft.com/office/drawing/2014/chartex" xmlns:cx1="http://schemas.microsoft.com/office/drawing/2015/9/8/chartex" xmlns:cx2="http://schemas.microsoft.com/office/drawing/2015/10/21/chartex" xmlns:cx3="http://schemas.microsoft.com/office/drawing/2016/5/9/chartex" xmlns:cx4="http://schemas.microsoft.com/office/drawing/2016/5/10/chartex" xmlns:cx5="http://schemas.microsoft.com/office/drawing/2016/5/11/chartex" xmlns:mc="http://schemas.openxmlformats.org/markup-compatibility/2006" xmlns:o="urn:schemas-microsoft-com:office:office" xmlns:r="http://schemas.openxmlformats.org/officeDocument/2006/relationships" xmlns:m="http://schemas.openxmlformats.org/officeDocument/2006/math" xmlns:v="urn:schemas-microsoft-com:vml" xmlns:wp14="http://schemas.microsoft.com/office/word/2010/wordprocessingDrawing" xmlns:wp="http://schemas.openxmlformats.org/drawingml/2006/wordprocessingDrawing" xmlns:w10="urn:schemas-microsoft-com:office:word" xmlns:w="http://schemas.openxmlformats.org/wordprocessingml/2006/main" xmlns:w14="http://schemas.microsoft.com/office/word/2010/wordml" xmlns:w15="http://schemas.microsoft.com/office/word/2012/wordml" xmlns:w16se="http://schemas.microsoft.com/office/word/2015/wordml/symex" xmlns:wpg="http://schemas.microsoft.com/office/word/2010/wordprocessingGroup" xmlns:wpi="http://schemas.microsoft.com/office/word/2010/wordprocessingInk" xmlns:wne="http://schemas.microsoft.com/office/word/2006/wordml" xmlns:wps="http://schemas.microsoft.com/office/word/2010/wordprocessingShape" mc:Ignorable="w14 w15 w16se wp14">
-  <w:abstractNum w:abstractNumId="0" w15:restartNumberingAfterBreak="0">
+<w:numbering xmlns:wpc="http://schemas.microsoft.com/office/word/2010/wordprocessingCanvas" xmlns:mo="http://schemas.microsoft.com/office/mac/office/2008/main" xmlns:mc="http://schemas.openxmlformats.org/markup-compatibility/2006" xmlns:mv="urn:schemas-microsoft-com:mac:vml" xmlns:o="urn:schemas-microsoft-com:office:office" xmlns:r="http://schemas.openxmlformats.org/officeDocument/2006/relationships" xmlns:m="http://schemas.openxmlformats.org/officeDocument/2006/math" xmlns:v="urn:schemas-microsoft-com:vml" xmlns:wp14="http://schemas.microsoft.com/office/word/2010/wordprocessingDrawing" xmlns:wp="http://schemas.openxmlformats.org/drawingml/2006/wordprocessingDrawing" xmlns:w10="urn:schemas-microsoft-com:office:word" xmlns:w="http://schemas.openxmlformats.org/wordprocessingml/2006/main" xmlns:w14="http://schemas.microsoft.com/office/word/2010/wordml" xmlns:w15="http://schemas.microsoft.com/office/word/2012/wordml" xmlns:wpg="http://schemas.microsoft.com/office/word/2010/wordprocessingGroup" xmlns:wpi="http://schemas.microsoft.com/office/word/2010/wordprocessingInk" xmlns:wne="http://schemas.microsoft.com/office/word/2006/wordml" xmlns:wps="http://schemas.microsoft.com/office/word/2010/wordprocessingShape" mc:Ignorable="w14 w15 wp14">
+  <w:abstractNum w:abstractNumId="0">
     <w:nsid w:val="16DD43E4"/>
     <w:multiLevelType w:val="hybridMultilevel"/>
     <w:tmpl w:val="279E38F8"/>
@@ -2085,7 +2154,7 @@
       </w:pPr>
     </w:lvl>
   </w:abstractNum>
-  <w:abstractNum w:abstractNumId="1" w15:restartNumberingAfterBreak="0">
+  <w:abstractNum w:abstractNumId="1">
     <w:nsid w:val="48522D70"/>
     <w:multiLevelType w:val="hybridMultilevel"/>
     <w:tmpl w:val="279E38F8"/>
@@ -2174,7 +2243,7 @@
       </w:pPr>
     </w:lvl>
   </w:abstractNum>
-  <w:abstractNum w:abstractNumId="2" w15:restartNumberingAfterBreak="0">
+  <w:abstractNum w:abstractNumId="2">
     <w:nsid w:val="4C552149"/>
     <w:multiLevelType w:val="hybridMultilevel"/>
     <w:tmpl w:val="279E38F8"/>
@@ -2263,7 +2332,7 @@
       </w:pPr>
     </w:lvl>
   </w:abstractNum>
-  <w:abstractNum w:abstractNumId="3" w15:restartNumberingAfterBreak="0">
+  <w:abstractNum w:abstractNumId="3">
     <w:nsid w:val="53F51AE4"/>
     <w:multiLevelType w:val="hybridMultilevel"/>
     <w:tmpl w:val="0D84DB52"/>
@@ -2392,7 +2461,7 @@
 </file>
 
 <file path=word/styles.xml><?xml version="1.0" encoding="utf-8"?>
-<w:styles xmlns:mc="http://schemas.openxmlformats.org/markup-compatibility/2006" xmlns:r="http://schemas.openxmlformats.org/officeDocument/2006/relationships" xmlns:w="http://schemas.openxmlformats.org/wordprocessingml/2006/main" xmlns:w14="http://schemas.microsoft.com/office/word/2010/wordml" xmlns:w15="http://schemas.microsoft.com/office/word/2012/wordml" xmlns:w16se="http://schemas.microsoft.com/office/word/2015/wordml/symex" mc:Ignorable="w14 w15 w16se">
+<w:styles xmlns:mc="http://schemas.openxmlformats.org/markup-compatibility/2006" xmlns:r="http://schemas.openxmlformats.org/officeDocument/2006/relationships" xmlns:w="http://schemas.openxmlformats.org/wordprocessingml/2006/main" xmlns:w14="http://schemas.microsoft.com/office/word/2010/wordml" xmlns:w15="http://schemas.microsoft.com/office/word/2012/wordml" mc:Ignorable="w14 w15">
   <w:docDefaults>
     <w:rPrDefault>
       <w:rPr>
@@ -2408,7 +2477,7 @@
       </w:pPr>
     </w:pPrDefault>
   </w:docDefaults>
-  <w:latentStyles w:defLockedState="0" w:defUIPriority="99" w:defSemiHidden="0" w:defUnhideWhenUsed="0" w:defQFormat="0" w:count="373">
+  <w:latentStyles w:defLockedState="0" w:defUIPriority="99" w:defSemiHidden="0" w:defUnhideWhenUsed="0" w:defQFormat="0" w:count="382">
     <w:lsdException w:name="Normal" w:uiPriority="0" w:qFormat="1"/>
     <w:lsdException w:name="heading 1" w:uiPriority="9" w:qFormat="1"/>
     <w:lsdException w:name="heading 2" w:semiHidden="1" w:uiPriority="9" w:unhideWhenUsed="1" w:qFormat="1"/>
@@ -2823,6 +2892,7 @@
       <w:spacing w:after="0" w:line="240" w:lineRule="auto"/>
     </w:pPr>
     <w:tblPr>
+      <w:tblInd w:w="0" w:type="dxa"/>
       <w:tblBorders>
         <w:top w:val="single" w:sz="4" w:space="0" w:color="auto"/>
         <w:left w:val="single" w:sz="4" w:space="0" w:color="auto"/>
@@ -2831,6 +2901,12 @@
         <w:insideH w:val="single" w:sz="4" w:space="0" w:color="auto"/>
         <w:insideV w:val="single" w:sz="4" w:space="0" w:color="auto"/>
       </w:tblBorders>
+      <w:tblCellMar>
+        <w:top w:w="0" w:type="dxa"/>
+        <w:left w:w="108" w:type="dxa"/>
+        <w:bottom w:w="0" w:type="dxa"/>
+        <w:right w:w="108" w:type="dxa"/>
+      </w:tblCellMar>
     </w:tblPr>
   </w:style>
   <w:style w:type="table" w:styleId="GridTable4-Accent1">
@@ -2844,6 +2920,7 @@
     <w:tblPr>
       <w:tblStyleRowBandSize w:val="1"/>
       <w:tblStyleColBandSize w:val="1"/>
+      <w:tblInd w:w="0" w:type="dxa"/>
       <w:tblBorders>
         <w:top w:val="single" w:sz="4" w:space="0" w:color="9CC2E5" w:themeColor="accent1" w:themeTint="99"/>
         <w:left w:val="single" w:sz="4" w:space="0" w:color="9CC2E5" w:themeColor="accent1" w:themeTint="99"/>
@@ -2852,6 +2929,12 @@
         <w:insideH w:val="single" w:sz="4" w:space="0" w:color="9CC2E5" w:themeColor="accent1" w:themeTint="99"/>
         <w:insideV w:val="single" w:sz="4" w:space="0" w:color="9CC2E5" w:themeColor="accent1" w:themeTint="99"/>
       </w:tblBorders>
+      <w:tblCellMar>
+        <w:top w:w="0" w:type="dxa"/>
+        <w:left w:w="108" w:type="dxa"/>
+        <w:bottom w:w="0" w:type="dxa"/>
+        <w:right w:w="108" w:type="dxa"/>
+      </w:tblCellMar>
     </w:tblPr>
     <w:tblStylePr w:type="firstRow">
       <w:rPr>

</xml_diff>

<commit_message>
Change to Alerts User Story
Change to Alerts
</commit_message>
<xml_diff>
--- a/UserStorytable.docx
+++ b/UserStorytable.docx
@@ -796,7 +796,7 @@
           </w:tcPr>
           <w:p>
             <w:r>
-              <w:t>1</w:t>
+              <w:t>6</w:t>
             </w:r>
           </w:p>
         </w:tc>
@@ -887,7 +887,7 @@
           </w:tcPr>
           <w:p>
             <w:r>
-              <w:t>2</w:t>
+              <w:t>7</w:t>
             </w:r>
           </w:p>
         </w:tc>
@@ -972,7 +972,7 @@
           <w:p>
             <w:r>
               <w:lastRenderedPageBreak/>
-              <w:t>3</w:t>
+              <w:t>8</w:t>
             </w:r>
           </w:p>
         </w:tc>
@@ -1053,7 +1053,7 @@
           </w:tcPr>
           <w:p>
             <w:r>
-              <w:t>4</w:t>
+              <w:t>9</w:t>
             </w:r>
           </w:p>
         </w:tc>
@@ -1628,6 +1628,7 @@
       <w:tr>
         <w:trPr>
           <w:cnfStyle w:val="000000100000" w:firstRow="0" w:lastRow="0" w:firstColumn="0" w:lastColumn="0" w:oddVBand="0" w:evenVBand="0" w:oddHBand="1" w:evenHBand="0" w:firstRowFirstColumn="0" w:firstRowLastColumn="0" w:lastRowFirstColumn="0" w:lastRowLastColumn="0"/>
+          <w:trHeight w:val="1385"/>
         </w:trPr>
         <w:tc>
           <w:tcPr>
@@ -1747,65 +1748,62 @@
                 <w:sz w:val="24"/>
                 <w:szCs w:val="24"/>
               </w:rPr>
+              <w:lastRenderedPageBreak/>
               <w:t>Alerts</w:t>
             </w:r>
           </w:p>
-          <w:p>
-            <w:bookmarkStart w:id="0" w:name="_GoBack"/>
+          <w:p/>
+        </w:tc>
+        <w:tc>
+          <w:tcPr>
+            <w:tcW w:w="3090" w:type="dxa"/>
+          </w:tcPr>
+          <w:p>
+            <w:pPr>
+              <w:cnfStyle w:val="000000000000" w:firstRow="0" w:lastRow="0" w:firstColumn="0" w:lastColumn="0" w:oddVBand="0" w:evenVBand="0" w:oddHBand="0" w:evenHBand="0" w:firstRowFirstColumn="0" w:firstRowLastColumn="0" w:lastRowFirstColumn="0" w:lastRowLastColumn="0"/>
+              <w:rPr>
+                <w:b/>
+                <w:sz w:val="24"/>
+                <w:szCs w:val="24"/>
+              </w:rPr>
+            </w:pPr>
+            <w:r>
+              <w:rPr>
+                <w:sz w:val="24"/>
+                <w:szCs w:val="24"/>
+              </w:rPr>
+              <w:t xml:space="preserve">As a User, I want to get alerts </w:t>
+            </w:r>
+            <w:r>
+              <w:rPr>
+                <w:sz w:val="24"/>
+                <w:szCs w:val="24"/>
+              </w:rPr>
+              <w:t>for the buses</w:t>
+            </w:r>
+            <w:r>
+              <w:rPr>
+                <w:sz w:val="24"/>
+                <w:szCs w:val="24"/>
+              </w:rPr>
+              <w:t xml:space="preserve"> so </w:t>
+            </w:r>
+            <w:r>
+              <w:rPr>
+                <w:sz w:val="24"/>
+                <w:szCs w:val="24"/>
+              </w:rPr>
+              <w:t xml:space="preserve">that </w:t>
+            </w:r>
+            <w:bookmarkStart w:id="0" w:name="OLE_LINK11"/>
+            <w:r>
+              <w:rPr>
+                <w:sz w:val="24"/>
+                <w:szCs w:val="24"/>
+              </w:rPr>
+              <w:t xml:space="preserve">I know the real-time </w:t>
+            </w:r>
             <w:bookmarkEnd w:id="0"/>
-          </w:p>
-        </w:tc>
-        <w:tc>
-          <w:tcPr>
-            <w:tcW w:w="3090" w:type="dxa"/>
-          </w:tcPr>
-          <w:p>
-            <w:pPr>
-              <w:cnfStyle w:val="000000000000" w:firstRow="0" w:lastRow="0" w:firstColumn="0" w:lastColumn="0" w:oddVBand="0" w:evenVBand="0" w:oddHBand="0" w:evenHBand="0" w:firstRowFirstColumn="0" w:firstRowLastColumn="0" w:lastRowFirstColumn="0" w:lastRowLastColumn="0"/>
-              <w:rPr>
-                <w:b/>
-                <w:sz w:val="24"/>
-                <w:szCs w:val="24"/>
-              </w:rPr>
-            </w:pPr>
-            <w:r>
-              <w:rPr>
-                <w:sz w:val="24"/>
-                <w:szCs w:val="24"/>
-              </w:rPr>
-              <w:t xml:space="preserve">As a User, I want to get alerts </w:t>
-            </w:r>
-            <w:r>
-              <w:rPr>
-                <w:sz w:val="24"/>
-                <w:szCs w:val="24"/>
-              </w:rPr>
-              <w:t>for the buses</w:t>
-            </w:r>
-            <w:r>
-              <w:rPr>
-                <w:sz w:val="24"/>
-                <w:szCs w:val="24"/>
-              </w:rPr>
-              <w:t xml:space="preserve"> so </w:t>
-            </w:r>
-            <w:r>
-              <w:rPr>
-                <w:sz w:val="24"/>
-                <w:szCs w:val="24"/>
-              </w:rPr>
-              <w:t xml:space="preserve">that </w:t>
-            </w:r>
-            <w:bookmarkStart w:id="1" w:name="OLE_LINK11"/>
-            <w:r>
-              <w:rPr>
-                <w:sz w:val="24"/>
-                <w:szCs w:val="24"/>
-              </w:rPr>
-              <w:lastRenderedPageBreak/>
-              <w:t xml:space="preserve">I know the real-time </w:t>
-            </w:r>
-            <w:bookmarkEnd w:id="1"/>
             <w:r>
               <w:rPr>
                 <w:sz w:val="24"/>
@@ -1823,6 +1821,9 @@
             <w:pPr>
               <w:cnfStyle w:val="000000000000" w:firstRow="0" w:lastRow="0" w:firstColumn="0" w:lastColumn="0" w:oddVBand="0" w:evenVBand="0" w:oddHBand="0" w:evenHBand="0" w:firstRowFirstColumn="0" w:firstRowLastColumn="0" w:lastRowFirstColumn="0" w:lastRowLastColumn="0"/>
             </w:pPr>
+            <w:r>
+              <w:t>User Story</w:t>
+            </w:r>
           </w:p>
         </w:tc>
         <w:tc>
@@ -1833,6 +1834,9 @@
             <w:pPr>
               <w:cnfStyle w:val="000000000000" w:firstRow="0" w:lastRow="0" w:firstColumn="0" w:lastColumn="0" w:oddVBand="0" w:evenVBand="0" w:oddHBand="0" w:evenHBand="0" w:firstRowFirstColumn="0" w:firstRowLastColumn="0" w:lastRowFirstColumn="0" w:lastRowLastColumn="0"/>
             </w:pPr>
+            <w:r>
+              <w:t>User has accessed trip plan function, and alerts mode has to be ON.</w:t>
+            </w:r>
           </w:p>
         </w:tc>
         <w:tc>
@@ -1843,6 +1847,12 @@
             <w:pPr>
               <w:cnfStyle w:val="000000000000" w:firstRow="0" w:lastRow="0" w:firstColumn="0" w:lastColumn="0" w:oddVBand="0" w:evenVBand="0" w:oddHBand="0" w:evenHBand="0" w:firstRowFirstColumn="0" w:firstRowLastColumn="0" w:lastRowFirstColumn="0" w:lastRowLastColumn="0"/>
             </w:pPr>
+            <w:r>
+              <w:t>User gets alert successfully</w:t>
+            </w:r>
+            <w:r>
+              <w:t>.</w:t>
+            </w:r>
           </w:p>
         </w:tc>
         <w:tc>
@@ -1872,7 +1882,6 @@
           </w:tcPr>
           <w:p>
             <w:r>
-              <w:lastRenderedPageBreak/>
               <w:t>15</w:t>
             </w:r>
           </w:p>
@@ -1894,7 +1903,14 @@
                 <w:sz w:val="24"/>
                 <w:szCs w:val="24"/>
               </w:rPr>
-              <w:t>As a User, I can get alerts for next arriving bus</w:t>
+              <w:t xml:space="preserve">As a User, I want to </w:t>
+            </w:r>
+            <w:r>
+              <w:rPr>
+                <w:sz w:val="24"/>
+                <w:szCs w:val="24"/>
+              </w:rPr>
+              <w:t>get alerts for next arriving bus</w:t>
             </w:r>
             <w:r>
               <w:rPr>
@@ -1987,7 +2003,16 @@
                 <w:sz w:val="24"/>
                 <w:szCs w:val="24"/>
               </w:rPr>
-              <w:t>As a User, I can get alerts for delayed and cancelled buses</w:t>
+              <w:t>As a User, I want to</w:t>
+            </w:r>
+            <w:bookmarkStart w:id="1" w:name="_GoBack"/>
+            <w:bookmarkEnd w:id="1"/>
+            <w:r>
+              <w:rPr>
+                <w:sz w:val="24"/>
+                <w:szCs w:val="24"/>
+              </w:rPr>
+              <w:t xml:space="preserve"> get alerts for delayed and cancelled buses</w:t>
             </w:r>
             <w:r>
               <w:rPr>

</xml_diff>